<commit_message>
website details are being added for the cassandra queries
</commit_message>
<xml_diff>
--- a/Cyclist/Data Model Design.docx
+++ b/Cyclist/Data Model Design.docx
@@ -54,21 +54,8 @@
         </w:numPr>
       </w:pPr>
       <w:r>
-        <w:t xml:space="preserve">Find a cyclist's id given </w:t>
+        <w:t>Find a cyclist's id given lastname and firstname</w:t>
       </w:r>
-      <w:proofErr w:type="spellStart"/>
-      <w:r>
-        <w:t>lastname</w:t>
-      </w:r>
-      <w:proofErr w:type="spellEnd"/>
-      <w:r>
-        <w:t xml:space="preserve"> and </w:t>
-      </w:r>
-      <w:proofErr w:type="spellStart"/>
-      <w:r>
-        <w:t>firstname</w:t>
-      </w:r>
-      <w:proofErr w:type="spellEnd"/>
     </w:p>
     <w:p>
       <w:pPr>
@@ -79,21 +66,8 @@
         </w:numPr>
       </w:pPr>
       <w:r>
-        <w:t xml:space="preserve">Find a cyclist's id given </w:t>
+        <w:t>Find a cyclist's id given lastname and firstname</w:t>
       </w:r>
-      <w:proofErr w:type="spellStart"/>
-      <w:r>
-        <w:t>lastname</w:t>
-      </w:r>
-      <w:proofErr w:type="spellEnd"/>
-      <w:r>
-        <w:t xml:space="preserve"> and </w:t>
-      </w:r>
-      <w:proofErr w:type="spellStart"/>
-      <w:r>
-        <w:t>firstname</w:t>
-      </w:r>
-      <w:proofErr w:type="spellEnd"/>
       <w:r>
         <w:t>. Sometimes we can search on age as well</w:t>
       </w:r>
@@ -109,6 +83,21 @@
       <w:r>
         <w:t>Display flag for riders</w:t>
       </w:r>
+    </w:p>
+    <w:p>
+      <w:hyperlink r:id="rId6" w:history="1">
+        <w:r>
+          <w:rPr>
+            <w:rStyle w:val="Hyperlink"/>
+          </w:rPr>
+          <w:t>https://www.road-results.com/?n=racers&amp;sn=f&amp;fname=&amp;lname=&amp;tname</w:t>
+        </w:r>
+      </w:hyperlink>
+      <w:r>
+        <w:t>=</w:t>
+      </w:r>
+    </w:p>
+    <w:p>
       <w:bookmarkStart w:id="0" w:name="_GoBack"/>
       <w:bookmarkEnd w:id="0"/>
     </w:p>
@@ -441,6 +430,17 @@
       <w:contextualSpacing/>
     </w:pPr>
   </w:style>
+  <w:style w:type="character" w:styleId="Hyperlink">
+    <w:name w:val="Hyperlink"/>
+    <w:basedOn w:val="DefaultParagraphFont"/>
+    <w:uiPriority w:val="99"/>
+    <w:unhideWhenUsed/>
+    <w:rsid w:val="00251B0C"/>
+    <w:rPr>
+      <w:color w:val="0000FF" w:themeColor="hyperlink"/>
+      <w:u w:val="single"/>
+    </w:rPr>
+  </w:style>
 </w:styles>
 </file>
 
@@ -642,6 +642,17 @@
       <w:contextualSpacing/>
     </w:pPr>
   </w:style>
+  <w:style w:type="character" w:styleId="Hyperlink">
+    <w:name w:val="Hyperlink"/>
+    <w:basedOn w:val="DefaultParagraphFont"/>
+    <w:uiPriority w:val="99"/>
+    <w:unhideWhenUsed/>
+    <w:rsid w:val="00251B0C"/>
+    <w:rPr>
+      <w:color w:val="0000FF" w:themeColor="hyperlink"/>
+      <w:u w:val="single"/>
+    </w:rPr>
+  </w:style>
 </w:styles>
 </file>
 

</xml_diff>

<commit_message>
Bulk load and others are being added
</commit_message>
<xml_diff>
--- a/Cyclist/Data Model Design.docx
+++ b/Cyclist/Data Model Design.docx
@@ -2,7 +2,19 @@
 <file path=word/document.xml><?xml version="1.0" encoding="utf-8"?>
 <w:document xmlns:wpc="http://schemas.microsoft.com/office/word/2010/wordprocessingCanvas" xmlns:mc="http://schemas.openxmlformats.org/markup-compatibility/2006" xmlns:o="urn:schemas-microsoft-com:office:office" xmlns:r="http://schemas.openxmlformats.org/officeDocument/2006/relationships" xmlns:m="http://schemas.openxmlformats.org/officeDocument/2006/math" xmlns:v="urn:schemas-microsoft-com:vml" xmlns:wp14="http://schemas.microsoft.com/office/word/2010/wordprocessingDrawing" xmlns:wp="http://schemas.openxmlformats.org/drawingml/2006/wordprocessingDrawing" xmlns:w10="urn:schemas-microsoft-com:office:word" xmlns:w="http://schemas.openxmlformats.org/wordprocessingml/2006/main" xmlns:w14="http://schemas.microsoft.com/office/word/2010/wordml" xmlns:wpg="http://schemas.microsoft.com/office/word/2010/wordprocessingGroup" xmlns:wpi="http://schemas.microsoft.com/office/word/2010/wordprocessingInk" xmlns:wne="http://schemas.microsoft.com/office/word/2006/wordml" xmlns:wps="http://schemas.microsoft.com/office/word/2010/wordprocessingShape" mc:Ignorable="w14 wp14">
   <w:body>
-    <w:p/>
+    <w:p>
+      <w:proofErr w:type="gramStart"/>
+      <w:r>
+        <w:t>Modelling</w:t>
+      </w:r>
+      <w:r>
+        <w:t>(</w:t>
+      </w:r>
+      <w:proofErr w:type="gramEnd"/>
+      <w:r>
+        <w:t>Where clause driven)</w:t>
+      </w:r>
+    </w:p>
     <w:p>
       <w:pPr>
         <w:pStyle w:val="ListParagraph"/>
@@ -42,8 +54,27 @@
         <w:t>Store race information by year and race name</w:t>
       </w:r>
       <w:r>
-        <w:t xml:space="preserve">. Year and race name combination is unique. </w:t>
-      </w:r>
+        <w:t xml:space="preserve">. Year and race name </w:t>
+      </w:r>
+      <w:r>
+        <w:t xml:space="preserve">and rank </w:t>
+      </w:r>
+      <w:r>
+        <w:t xml:space="preserve">combination </w:t>
+      </w:r>
+      <w:proofErr w:type="gramStart"/>
+      <w:r>
+        <w:t>is</w:t>
+      </w:r>
+      <w:proofErr w:type="gramEnd"/>
+      <w:r>
+        <w:t xml:space="preserve"> unique. </w:t>
+      </w:r>
+    </w:p>
+    <w:p>
+      <w:pPr>
+        <w:pStyle w:val="ListParagraph"/>
+      </w:pPr>
     </w:p>
     <w:p>
       <w:pPr>
@@ -54,8 +85,21 @@
         </w:numPr>
       </w:pPr>
       <w:r>
-        <w:t>Find a cyclist's id given lastname and firstname</w:t>
-      </w:r>
+        <w:t xml:space="preserve">Find a cyclist's id given </w:t>
+      </w:r>
+      <w:proofErr w:type="spellStart"/>
+      <w:r>
+        <w:t>lastname</w:t>
+      </w:r>
+      <w:proofErr w:type="spellEnd"/>
+      <w:r>
+        <w:t xml:space="preserve"> and </w:t>
+      </w:r>
+      <w:proofErr w:type="spellStart"/>
+      <w:r>
+        <w:t>firstname</w:t>
+      </w:r>
+      <w:proofErr w:type="spellEnd"/>
     </w:p>
     <w:p>
       <w:pPr>
@@ -66,8 +110,23 @@
         </w:numPr>
       </w:pPr>
       <w:r>
-        <w:t>Find a cyclist's id given lastname and firstname</w:t>
-      </w:r>
+        <w:t xml:space="preserve">Find a cyclist's id given </w:t>
+      </w:r>
+      <w:bookmarkStart w:id="0" w:name="_GoBack"/>
+      <w:bookmarkEnd w:id="0"/>
+      <w:proofErr w:type="spellStart"/>
+      <w:r>
+        <w:t>lastname</w:t>
+      </w:r>
+      <w:proofErr w:type="spellEnd"/>
+      <w:r>
+        <w:t xml:space="preserve"> and </w:t>
+      </w:r>
+      <w:proofErr w:type="spellStart"/>
+      <w:r>
+        <w:t>firstname</w:t>
+      </w:r>
+      <w:proofErr w:type="spellEnd"/>
       <w:r>
         <w:t>. Sometimes we can search on age as well</w:t>
       </w:r>
@@ -85,22 +144,56 @@
       </w:r>
     </w:p>
     <w:p>
+      <w:r>
+        <w:t>PK=</w:t>
+      </w:r>
+      <w:proofErr w:type="gramStart"/>
+      <w:r>
+        <w:t>MPK(</w:t>
+      </w:r>
+      <w:proofErr w:type="gramEnd"/>
+      <w:r>
+        <w:t>Data distribution) +OCKs(Sorting)</w:t>
+      </w:r>
+    </w:p>
+    <w:p/>
+    <w:p>
+      <w:r>
+        <w:t xml:space="preserve">Primary </w:t>
+      </w:r>
+      <w:proofErr w:type="gramStart"/>
+      <w:r>
+        <w:t>key(</w:t>
+      </w:r>
+      <w:proofErr w:type="gramEnd"/>
+      <w:r>
+        <w:t>category ,points)</w:t>
+      </w:r>
+    </w:p>
+    <w:p>
       <w:hyperlink r:id="rId6" w:history="1">
         <w:r>
           <w:rPr>
             <w:rStyle w:val="Hyperlink"/>
           </w:rPr>
-          <w:t>https://www.road-results.com/?n=racers&amp;sn=f&amp;fname=&amp;lname=&amp;tname</w:t>
+          <w:t>https://www.road-results.com/</w:t>
         </w:r>
       </w:hyperlink>
-      <w:r>
-        <w:t>=</w:t>
-      </w:r>
-    </w:p>
-    <w:p>
-      <w:bookmarkStart w:id="0" w:name="_GoBack"/>
-      <w:bookmarkEnd w:id="0"/>
-    </w:p>
+    </w:p>
+    <w:p/>
+    <w:p/>
+    <w:p>
+      <w:hyperlink r:id="rId7" w:history="1">
+        <w:r>
+          <w:rPr>
+            <w:rStyle w:val="Hyperlink"/>
+          </w:rPr>
+          <w:t>https://github.com/kjmd75/misc/blob/58f823b6d29e76ca1bd42623d55543120b64731b/docs/CassandraDataModelingTraining.md</w:t>
+        </w:r>
+      </w:hyperlink>
+    </w:p>
+    <w:p/>
+    <w:p/>
     <w:sectPr>
       <w:pgSz w:w="11906" w:h="16838"/>
       <w:pgMar w:top="1440" w:right="1440" w:bottom="1440" w:left="1440" w:header="708" w:footer="708" w:gutter="0"/>

</xml_diff>